<commit_message>
2 more tiles on home page and updated survey
</commit_message>
<xml_diff>
--- a/ShareYourStory-Survey.docx
+++ b/ShareYourStory-Survey.docx
@@ -181,6 +181,22 @@
       <w:r>
         <w:t>share your story</w:t>
       </w:r>
+      <w:r>
+        <w:t xml:space="preserve"> </w:t>
+      </w:r>
+    </w:p>
+    <w:p>
+      <w:pPr>
+        <w:jc w:val="center"/>
+      </w:pPr>
+    </w:p>
+    <w:p>
+      <w:pPr>
+        <w:jc w:val="center"/>
+      </w:pPr>
+      <w:r>
+        <w:t>#ModernAdaPower</w:t>
+      </w:r>
     </w:p>
     <w:p>
       <w:pPr>
@@ -202,10 +218,10 @@
         </w:rPr>
         <mc:AlternateContent>
           <mc:Choice Requires="w16se">
-            <w16se:symEx w16se:font="Apple Color Emoji" w16se:char="1F49B"/>
+            <w16se:symEx w16se:font="Apple Color Emoji" w16se:char="1F90E"/>
           </mc:Choice>
           <mc:Fallback>
-            <w:t>💛</w:t>
+            <w:t>🤎</w:t>
           </mc:Fallback>
         </mc:AlternateContent>
       </w:r>

</xml_diff>

<commit_message>
made home page img responsive, improved Inspo Wall, changed background colors
</commit_message>
<xml_diff>
--- a/ShareYourStory-Survey.docx
+++ b/ShareYourStory-Survey.docx
@@ -209,21 +209,9 @@
       </w:pPr>
       <w:r>
         <w:rPr>
-          <mc:AlternateContent>
-            <mc:Choice Requires="w16se"/>
-            <mc:Fallback>
-              <w:rFonts w:ascii="Apple Color Emoji" w:eastAsia="Apple Color Emoji" w:hAnsi="Apple Color Emoji" w:cs="Apple Color Emoji"/>
-            </mc:Fallback>
-          </mc:AlternateContent>
+          <w:rFonts w:ascii="Apple Color Emoji" w:hAnsi="Apple Color Emoji"/>
         </w:rPr>
-        <mc:AlternateContent>
-          <mc:Choice Requires="w16se">
-            <w16se:symEx w16se:font="Apple Color Emoji" w16se:char="1F90E"/>
-          </mc:Choice>
-          <mc:Fallback>
-            <w:t>🤎</w:t>
-          </mc:Fallback>
-        </mc:AlternateContent>
+        <w:t>💛</w:t>
       </w:r>
     </w:p>
     <w:sectPr>

</xml_diff>